<commit_message>
:hammer: Add and Update Document Template Print Payment :hammer:
</commit_message>
<xml_diff>
--- a/src/main/resources/document-templates/template-surat-tagihan.docx
+++ b/src/main/resources/document-templates/template-surat-tagihan.docx
@@ -131,6 +131,7 @@
       <w:r>
         <w:rPr>
           <w:rFonts w:ascii="Times New Roman" w:hAnsi="Times New Roman" w:cs="Times New Roman"/>
+          <w:b/>
           <w:sz w:val="24"/>
         </w:rPr>
         <w:fldChar w:fldCharType="begin"/>
@@ -138,6 +139,7 @@
       <w:r>
         <w:rPr>
           <w:rFonts w:ascii="Times New Roman" w:hAnsi="Times New Roman" w:cs="Times New Roman"/>
+          <w:b/>
           <w:sz w:val="24"/>
         </w:rPr>
         <w:instrText xml:space="preserve"> MERGEFIELD  PAYER </w:instrText>
@@ -145,6 +147,7 @@
       <w:r>
         <w:rPr>
           <w:rFonts w:ascii="Times New Roman" w:hAnsi="Times New Roman" w:cs="Times New Roman"/>
+          <w:b/>
           <w:sz w:val="24"/>
         </w:rPr>
         <w:fldChar w:fldCharType="separate"/>
@@ -152,6 +155,7 @@
       <w:r>
         <w:rPr>
           <w:rFonts w:ascii="Times New Roman" w:hAnsi="Times New Roman" w:cs="Times New Roman"/>
+          <w:b/>
           <w:noProof/>
           <w:sz w:val="24"/>
         </w:rPr>
@@ -160,6 +164,7 @@
       <w:r>
         <w:rPr>
           <w:rFonts w:ascii="Times New Roman" w:hAnsi="Times New Roman" w:cs="Times New Roman"/>
+          <w:b/>
           <w:sz w:val="24"/>
         </w:rPr>
         <w:fldChar w:fldCharType="end"/>
@@ -169,7 +174,29 @@
           <w:rFonts w:ascii="Times New Roman" w:hAnsi="Times New Roman" w:cs="Times New Roman"/>
           <w:sz w:val="24"/>
         </w:rPr>
-        <w:t xml:space="preserve"> sebagai bukti tagihan sah terhadap transaksi sebagai berikut:</w:t>
+        <w:t xml:space="preserve"> sebagai bukti tagihan </w:t>
+      </w:r>
+      <w:r>
+        <w:rPr>
+          <w:rFonts w:ascii="Times New Roman" w:hAnsi="Times New Roman" w:cs="Times New Roman"/>
+          <w:b/>
+          <w:sz w:val="24"/>
+        </w:rPr>
+        <w:t>SAH</w:t>
+      </w:r>
+      <w:r>
+        <w:rPr>
+          <w:rFonts w:ascii="Times New Roman" w:hAnsi="Times New Roman" w:cs="Times New Roman"/>
+          <w:sz w:val="24"/>
+        </w:rPr>
+        <w:t>, untuk detail transaksinya sebagai berikut</w:t>
+      </w:r>
+      <w:r>
+        <w:rPr>
+          <w:rFonts w:ascii="Times New Roman" w:hAnsi="Times New Roman" w:cs="Times New Roman"/>
+          <w:sz w:val="24"/>
+        </w:rPr>
+        <w:t>:</w:t>
       </w:r>
     </w:p>
     <w:p>
@@ -724,9 +751,11 @@
         </w:rPr>
         <w:t xml:space="preserve">pihak </w:t>
       </w:r>
-      <w:r>
-        <w:rPr>
-          <w:rFonts w:ascii="Times New Roman" w:hAnsi="Times New Roman" w:cs="Times New Roman"/>
+      <w:bookmarkStart w:id="0" w:name="_GoBack"/>
+      <w:r>
+        <w:rPr>
+          <w:rFonts w:ascii="Times New Roman" w:hAnsi="Times New Roman" w:cs="Times New Roman"/>
+          <w:b/>
           <w:sz w:val="24"/>
         </w:rPr>
         <w:fldChar w:fldCharType="begin"/>
@@ -734,6 +763,7 @@
       <w:r>
         <w:rPr>
           <w:rFonts w:ascii="Times New Roman" w:hAnsi="Times New Roman" w:cs="Times New Roman"/>
+          <w:b/>
           <w:sz w:val="24"/>
         </w:rPr>
         <w:instrText xml:space="preserve"> MERGEFIELD  COMPANY </w:instrText>
@@ -741,6 +771,7 @@
       <w:r>
         <w:rPr>
           <w:rFonts w:ascii="Times New Roman" w:hAnsi="Times New Roman" w:cs="Times New Roman"/>
+          <w:b/>
           <w:sz w:val="24"/>
         </w:rPr>
         <w:fldChar w:fldCharType="separate"/>
@@ -748,28 +779,21 @@
       <w:r>
         <w:rPr>
           <w:rFonts w:ascii="Times New Roman" w:hAnsi="Times New Roman" w:cs="Times New Roman"/>
+          <w:b/>
           <w:noProof/>
           <w:sz w:val="24"/>
         </w:rPr>
-        <w:t>«C</w:t>
-      </w:r>
-      <w:bookmarkStart w:id="0" w:name="_GoBack"/>
+        <w:t>«COMPANY»</w:t>
+      </w:r>
+      <w:r>
+        <w:rPr>
+          <w:rFonts w:ascii="Times New Roman" w:hAnsi="Times New Roman" w:cs="Times New Roman"/>
+          <w:b/>
+          <w:sz w:val="24"/>
+        </w:rPr>
+        <w:fldChar w:fldCharType="end"/>
+      </w:r>
       <w:bookmarkEnd w:id="0"/>
-      <w:r>
-        <w:rPr>
-          <w:rFonts w:ascii="Times New Roman" w:hAnsi="Times New Roman" w:cs="Times New Roman"/>
-          <w:noProof/>
-          <w:sz w:val="24"/>
-        </w:rPr>
-        <w:t>OMPANY»</w:t>
-      </w:r>
-      <w:r>
-        <w:rPr>
-          <w:rFonts w:ascii="Times New Roman" w:hAnsi="Times New Roman" w:cs="Times New Roman"/>
-          <w:sz w:val="24"/>
-        </w:rPr>
-        <w:fldChar w:fldCharType="end"/>
-      </w:r>
       <w:r>
         <w:rPr>
           <w:rFonts w:ascii="Times New Roman" w:hAnsi="Times New Roman" w:cs="Times New Roman"/>

</xml_diff>